<commit_message>
Kev PC DevEnv Update - 24 Jan 2pm
</commit_message>
<xml_diff>
--- a/src/assets/Template-Short.docx
+++ b/src/assets/Template-Short.docx
@@ -5,13 +5,19 @@
     <w:p>
       <w:pPr>
         <w:pStyle w:val="Heading3-nonumbers"/>
+        <w:rPr>
+          <w:b/>
+          <w:bCs w:val="0"/>
+        </w:rPr>
       </w:pPr>
       <w:r>
         <w:rPr>
+          <w:b/>
+          <w:bCs w:val="0"/>
           <w:noProof/>
         </w:rPr>
         <w:drawing>
-          <wp:anchor distT="0" distB="288290" distL="0" distR="0" simplePos="0" relativeHeight="251658240" behindDoc="1" locked="0" layoutInCell="1" allowOverlap="1" wp14:anchorId="3607FD40" wp14:editId="04550D52">
+          <wp:anchor distT="0" distB="288290" distL="0" distR="0" simplePos="0" relativeHeight="251658240" behindDoc="1" locked="0" layoutInCell="1" allowOverlap="1" wp14:anchorId="3607FD40" wp14:editId="3E7E9DA4">
             <wp:simplePos x="0" y="0"/>
             <wp:positionH relativeFrom="page">
               <wp:posOffset>15114</wp:posOffset>
@@ -73,88 +79,6 @@
           </wp:anchor>
         </w:drawing>
       </w:r>
-      <w:r>
-        <w:t xml:space="preserve">Performance </w:t>
-      </w:r>
-      <w:r>
-        <w:t>Summary</w:t>
-      </w:r>
-    </w:p>
-    <w:p>
-      <w:pPr>
-        <w:pStyle w:val="Heading3-nonumbers"/>
-      </w:pPr>
-    </w:p>
-    <w:p>
-      <w:pPr>
-        <w:pStyle w:val="Heading3-nonumbers"/>
-      </w:pPr>
-      <w:r>
-        <w:t>Cumulative Returns</w:t>
-      </w:r>
-    </w:p>
-    <w:p>
-      <w:pPr>
-        <w:pStyle w:val="Heading3-nonumbers"/>
-      </w:pPr>
-    </w:p>
-    <w:p>
-      <w:pPr>
-        <w:pStyle w:val="Heading3-nonumbers"/>
-      </w:pPr>
-      <w:r>
-        <w:t xml:space="preserve">Performance </w:t>
-      </w:r>
-    </w:p>
-    <w:p>
-      <w:pPr>
-        <w:pStyle w:val="Heading3-nonumbers"/>
-      </w:pPr>
-    </w:p>
-    <w:p>
-      <w:pPr>
-        <w:pStyle w:val="Heading3-nonumbers"/>
-      </w:pPr>
-      <w:r>
-        <w:t>Mandate Overview</w:t>
-      </w:r>
-    </w:p>
-    <w:p>
-      <w:pPr>
-        <w:pStyle w:val="Heading3-nonumbers"/>
-      </w:pPr>
-    </w:p>
-    <w:p>
-      <w:pPr>
-        <w:pStyle w:val="Heading3-nonumbers"/>
-      </w:pPr>
-      <w:r>
-        <w:t>Investment Strategy</w:t>
-      </w:r>
-    </w:p>
-    <w:p>
-      <w:pPr>
-        <w:pStyle w:val="Heading3-nonumbers"/>
-      </w:pPr>
-    </w:p>
-    <w:p>
-      <w:pPr>
-        <w:pStyle w:val="Heading3-nonumbers"/>
-      </w:pPr>
-      <w:r>
-        <w:t>Asset Allocation</w:t>
-      </w:r>
-    </w:p>
-    <w:p>
-      <w:pPr>
-        <w:spacing w:after="120" w:line="276" w:lineRule="auto"/>
-        <w:jc w:val="both"/>
-        <w:rPr>
-          <w:rFonts w:ascii="Calibri" w:hAnsi="Calibri" w:cs="Calibri"/>
-          <w:sz w:val="22"/>
-          <w:szCs w:val="24"/>
-        </w:rPr>
-      </w:pPr>
     </w:p>
     <w:sectPr>
       <w:headerReference w:type="even" r:id="rId12"/>
@@ -5285,26 +5209,10 @@
 </file>
 
 <file path=customXml/item1.xml><?xml version="1.0" encoding="utf-8"?>
-<?mso-contentType ?>
-<FormTemplates xmlns="http://schemas.microsoft.com/sharepoint/v3/contenttype/forms">
-  <Display>DocumentLibraryForm</Display>
-  <Edit>DocumentLibraryForm</Edit>
-  <New>DocumentLibraryForm</New>
-</FormTemplates>
+<b:Sources xmlns:b="http://schemas.openxmlformats.org/officeDocument/2006/bibliography" xmlns="http://schemas.openxmlformats.org/officeDocument/2006/bibliography" SelectedStyle="/APASixthEditionOfficeOnline.xsl" StyleName="APA" Version="6"/>
 </file>
 
 <file path=customXml/item2.xml><?xml version="1.0" encoding="utf-8"?>
-<p:properties xmlns:p="http://schemas.microsoft.com/office/2006/metadata/properties" xmlns:xsi="http://www.w3.org/2001/XMLSchema-instance" xmlns:pc="http://schemas.microsoft.com/office/infopath/2007/PartnerControls">
-  <documentManagement>
-    <TaxCatchAll xmlns="c0789f30-979e-497b-8344-faefb3987540" xsi:nil="true"/>
-    <lcf76f155ced4ddcb4097134ff3c332f xmlns="df76e320-99cb-4a11-b59f-8bf32867ab70">
-      <Terms xmlns="http://schemas.microsoft.com/office/infopath/2007/PartnerControls"/>
-    </lcf76f155ced4ddcb4097134ff3c332f>
-  </documentManagement>
-</p:properties>
-</file>
-
-<file path=customXml/item3.xml><?xml version="1.0" encoding="utf-8"?>
 <ct:contentTypeSchema xmlns:ct="http://schemas.microsoft.com/office/2006/metadata/contentType" xmlns:ma="http://schemas.microsoft.com/office/2006/metadata/properties/metaAttributes" ct:_="" ma:_="" ma:contentTypeName="Document" ma:contentTypeID="0x0101005C6577D0C3AE724BBB504F46D5A19401" ma:contentTypeVersion="17" ma:contentTypeDescription="Create a new document." ma:contentTypeScope="" ma:versionID="8f4062f565e2288d3ad2967a27c2ae54">
   <xsd:schema xmlns:xsd="http://www.w3.org/2001/XMLSchema" xmlns:xs="http://www.w3.org/2001/XMLSchema" xmlns:p="http://schemas.microsoft.com/office/2006/metadata/properties" xmlns:ns2="df76e320-99cb-4a11-b59f-8bf32867ab70" xmlns:ns3="c0789f30-979e-497b-8344-faefb3987540" targetNamespace="http://schemas.microsoft.com/office/2006/metadata/properties" ma:root="true" ma:fieldsID="ecf204eb88fd8ff30fea00bdbc4a1953" ns2:_="" ns3:_="">
     <xsd:import namespace="df76e320-99cb-4a11-b59f-8bf32867ab70"/>
@@ -5553,30 +5461,35 @@
 </ct:contentTypeSchema>
 </file>
 
+<file path=customXml/item3.xml><?xml version="1.0" encoding="utf-8"?>
+<p:properties xmlns:p="http://schemas.microsoft.com/office/2006/metadata/properties" xmlns:xsi="http://www.w3.org/2001/XMLSchema-instance" xmlns:pc="http://schemas.microsoft.com/office/infopath/2007/PartnerControls">
+  <documentManagement>
+    <TaxCatchAll xmlns="c0789f30-979e-497b-8344-faefb3987540" xsi:nil="true"/>
+    <lcf76f155ced4ddcb4097134ff3c332f xmlns="df76e320-99cb-4a11-b59f-8bf32867ab70">
+      <Terms xmlns="http://schemas.microsoft.com/office/infopath/2007/PartnerControls"/>
+    </lcf76f155ced4ddcb4097134ff3c332f>
+  </documentManagement>
+</p:properties>
+</file>
+
 <file path=customXml/item4.xml><?xml version="1.0" encoding="utf-8"?>
-<b:Sources xmlns:b="http://schemas.openxmlformats.org/officeDocument/2006/bibliography" xmlns="http://schemas.openxmlformats.org/officeDocument/2006/bibliography" SelectedStyle="/APASixthEditionOfficeOnline.xsl" StyleName="APA" Version="6"/>
+<?mso-contentType ?>
+<FormTemplates xmlns="http://schemas.microsoft.com/sharepoint/v3/contenttype/forms">
+  <Display>DocumentLibraryForm</Display>
+  <Edit>DocumentLibraryForm</Edit>
+  <New>DocumentLibraryForm</New>
+</FormTemplates>
 </file>
 
 <file path=customXml/itemProps1.xml><?xml version="1.0" encoding="utf-8"?>
-<ds:datastoreItem xmlns:ds="http://schemas.openxmlformats.org/officeDocument/2006/customXml" ds:itemID="{8755120E-120F-492C-8F62-4A444EBFBADE}">
+<ds:datastoreItem xmlns:ds="http://schemas.openxmlformats.org/officeDocument/2006/customXml" ds:itemID="{4025F58E-3AB4-3342-9197-1CA84913C711}">
   <ds:schemaRefs>
-    <ds:schemaRef ds:uri="http://schemas.microsoft.com/sharepoint/v3/contenttype/forms"/>
+    <ds:schemaRef ds:uri="http://schemas.openxmlformats.org/officeDocument/2006/bibliography"/>
   </ds:schemaRefs>
 </ds:datastoreItem>
 </file>
 
 <file path=customXml/itemProps2.xml><?xml version="1.0" encoding="utf-8"?>
-<ds:datastoreItem xmlns:ds="http://schemas.openxmlformats.org/officeDocument/2006/customXml" ds:itemID="{45E0443C-4F90-4629-97D7-B1DE713ED804}">
-  <ds:schemaRefs>
-    <ds:schemaRef ds:uri="http://schemas.microsoft.com/office/2006/metadata/properties"/>
-    <ds:schemaRef ds:uri="http://schemas.microsoft.com/office/infopath/2007/PartnerControls"/>
-    <ds:schemaRef ds:uri="c0789f30-979e-497b-8344-faefb3987540"/>
-    <ds:schemaRef ds:uri="df76e320-99cb-4a11-b59f-8bf32867ab70"/>
-  </ds:schemaRefs>
-</ds:datastoreItem>
-</file>
-
-<file path=customXml/itemProps3.xml><?xml version="1.0" encoding="utf-8"?>
 <ds:datastoreItem xmlns:ds="http://schemas.openxmlformats.org/officeDocument/2006/customXml" ds:itemID="{4DA2756B-D2C5-4EDF-93FB-12CC2BBDAE72}">
   <ds:schemaRefs>
     <ds:schemaRef ds:uri="http://schemas.microsoft.com/office/2006/metadata/contentType"/>
@@ -5595,10 +5508,21 @@
 </ds:datastoreItem>
 </file>
 
+<file path=customXml/itemProps3.xml><?xml version="1.0" encoding="utf-8"?>
+<ds:datastoreItem xmlns:ds="http://schemas.openxmlformats.org/officeDocument/2006/customXml" ds:itemID="{45E0443C-4F90-4629-97D7-B1DE713ED804}">
+  <ds:schemaRefs>
+    <ds:schemaRef ds:uri="http://schemas.microsoft.com/office/2006/metadata/properties"/>
+    <ds:schemaRef ds:uri="http://schemas.microsoft.com/office/infopath/2007/PartnerControls"/>
+    <ds:schemaRef ds:uri="c0789f30-979e-497b-8344-faefb3987540"/>
+    <ds:schemaRef ds:uri="df76e320-99cb-4a11-b59f-8bf32867ab70"/>
+  </ds:schemaRefs>
+</ds:datastoreItem>
+</file>
+
 <file path=customXml/itemProps4.xml><?xml version="1.0" encoding="utf-8"?>
-<ds:datastoreItem xmlns:ds="http://schemas.openxmlformats.org/officeDocument/2006/customXml" ds:itemID="{4025F58E-3AB4-3342-9197-1CA84913C711}">
+<ds:datastoreItem xmlns:ds="http://schemas.openxmlformats.org/officeDocument/2006/customXml" ds:itemID="{8755120E-120F-492C-8F62-4A444EBFBADE}">
   <ds:schemaRefs>
-    <ds:schemaRef ds:uri="http://schemas.openxmlformats.org/officeDocument/2006/bibliography"/>
+    <ds:schemaRef ds:uri="http://schemas.microsoft.com/sharepoint/v3/contenttype/forms"/>
   </ds:schemaRefs>
 </ds:datastoreItem>
 </file>
</xml_diff>